<commit_message>
Add the non functional requirements.
</commit_message>
<xml_diff>
--- a/HeartDiseaseInvestigation/Docs/Requerimientos funcionales.docx
+++ b/HeartDiseaseInvestigation/Docs/Requerimientos funcionales.docx
@@ -2,198 +2,6 @@
 <file path=word/document.xml><?xml version="1.0" encoding="utf-8"?>
 <w:document xmlns:wpc="http://schemas.microsoft.com/office/word/2010/wordprocessingCanvas" xmlns:cx="http://schemas.microsoft.com/office/drawing/2014/chartex" xmlns:cx1="http://schemas.microsoft.com/office/drawing/2015/9/8/chartex" xmlns:cx2="http://schemas.microsoft.com/office/drawing/2015/10/21/chartex" xmlns:cx3="http://schemas.microsoft.com/office/drawing/2016/5/9/chartex" xmlns:cx4="http://schemas.microsoft.com/office/drawing/2016/5/10/chartex" xmlns:cx5="http://schemas.microsoft.com/office/drawing/2016/5/11/chartex" xmlns:cx6="http://schemas.microsoft.com/office/drawing/2016/5/12/chartex" xmlns:cx7="http://schemas.microsoft.com/office/drawing/2016/5/13/chartex" xmlns:cx8="http://schemas.microsoft.com/office/drawing/2016/5/14/chartex" xmlns:mc="http://schemas.openxmlformats.org/markup-compatibility/2006" xmlns:aink="http://schemas.microsoft.com/office/drawing/2016/ink" xmlns:am3d="http://schemas.microsoft.com/office/drawing/2017/model3d" xmlns:o="urn:schemas-microsoft-com:office:office" xmlns:r="http://schemas.openxmlformats.org/officeDocument/2006/relationships" xmlns:m="http://schemas.openxmlformats.org/officeDocument/2006/math" xmlns:v="urn:schemas-microsoft-com:vml" xmlns:wp14="http://schemas.microsoft.com/office/word/2010/wordprocessingDrawing" xmlns:wp="http://schemas.openxmlformats.org/drawingml/2006/wordprocessingDrawing" xmlns:w10="urn:schemas-microsoft-com:office:word" xmlns:w="http://schemas.openxmlformats.org/wordprocessingml/2006/main" xmlns:w14="http://schemas.microsoft.com/office/word/2010/wordml" xmlns:w15="http://schemas.microsoft.com/office/word/2012/wordml" xmlns:w16cex="http://schemas.microsoft.com/office/word/2018/wordml/cex" xmlns:w16cid="http://schemas.microsoft.com/office/word/2016/wordml/cid" xmlns:w16="http://schemas.microsoft.com/office/word/2018/wordml" xmlns:w16se="http://schemas.microsoft.com/office/word/2015/wordml/symex" xmlns:wpg="http://schemas.microsoft.com/office/word/2010/wordprocessingGroup" xmlns:wpi="http://schemas.microsoft.com/office/word/2010/wordprocessingInk" xmlns:wne="http://schemas.microsoft.com/office/word/2006/wordml" xmlns:wps="http://schemas.microsoft.com/office/word/2010/wordprocessingShape" mc:Ignorable="w14 w15 w16se w16cid w16 w16cex wp14">
   <w:body>
-    <w:p>
-      <w:pPr>
-        <w:rPr>
-          <w:rFonts w:ascii="Times New Roman" w:hAnsi="Times New Roman" w:cs="Times New Roman"/>
-          <w:b/>
-          <w:bCs/>
-          <w:sz w:val="24"/>
-          <w:szCs w:val="24"/>
-        </w:rPr>
-      </w:pPr>
-      <w:r>
-        <w:rPr>
-          <w:rFonts w:ascii="Times New Roman" w:hAnsi="Times New Roman" w:cs="Times New Roman"/>
-          <w:b/>
-          <w:bCs/>
-          <w:sz w:val="24"/>
-          <w:szCs w:val="24"/>
-        </w:rPr>
-        <w:t>Identificación de necesidades</w:t>
-      </w:r>
-    </w:p>
-    <w:p>
-      <w:pPr>
-        <w:rPr>
-          <w:rFonts w:ascii="Times New Roman" w:hAnsi="Times New Roman" w:cs="Times New Roman"/>
-          <w:b/>
-          <w:bCs/>
-          <w:sz w:val="24"/>
-          <w:szCs w:val="24"/>
-        </w:rPr>
-      </w:pPr>
-    </w:p>
-    <w:p>
-      <w:pPr>
-        <w:pStyle w:val="Prrafodelista"/>
-        <w:numPr>
-          <w:ilvl w:val="0"/>
-          <w:numId w:val="1"/>
-        </w:numPr>
-        <w:rPr>
-          <w:rFonts w:ascii="Times New Roman" w:hAnsi="Times New Roman" w:cs="Times New Roman"/>
-          <w:b/>
-          <w:bCs/>
-          <w:sz w:val="24"/>
-          <w:szCs w:val="24"/>
-        </w:rPr>
-      </w:pPr>
-      <w:r>
-        <w:rPr>
-          <w:rFonts w:ascii="Times New Roman" w:hAnsi="Times New Roman" w:cs="Times New Roman"/>
-          <w:sz w:val="24"/>
-          <w:szCs w:val="24"/>
-        </w:rPr>
-        <w:t>El hospital requiere</w:t>
-      </w:r>
-      <w:r>
-        <w:rPr>
-          <w:rFonts w:ascii="Times New Roman" w:hAnsi="Times New Roman" w:cs="Times New Roman"/>
-          <w:sz w:val="24"/>
-          <w:szCs w:val="24"/>
-        </w:rPr>
-        <w:t xml:space="preserve"> visualizar </w:t>
-      </w:r>
-      <w:r>
-        <w:rPr>
-          <w:rFonts w:ascii="Times New Roman" w:hAnsi="Times New Roman" w:cs="Times New Roman"/>
-          <w:sz w:val="24"/>
-          <w:szCs w:val="24"/>
-        </w:rPr>
-        <w:t xml:space="preserve">los registros médicos </w:t>
-      </w:r>
-      <w:r>
-        <w:rPr>
-          <w:rFonts w:ascii="Times New Roman" w:hAnsi="Times New Roman" w:cs="Times New Roman"/>
-          <w:sz w:val="24"/>
-          <w:szCs w:val="24"/>
-        </w:rPr>
-        <w:t xml:space="preserve">de </w:t>
-      </w:r>
-      <w:r>
-        <w:rPr>
-          <w:rFonts w:ascii="Times New Roman" w:hAnsi="Times New Roman" w:cs="Times New Roman"/>
-          <w:sz w:val="24"/>
-          <w:szCs w:val="24"/>
-        </w:rPr>
-        <w:t>los pacientes</w:t>
-      </w:r>
-      <w:r>
-        <w:rPr>
-          <w:rFonts w:ascii="Times New Roman" w:hAnsi="Times New Roman" w:cs="Times New Roman"/>
-          <w:sz w:val="24"/>
-          <w:szCs w:val="24"/>
-        </w:rPr>
-        <w:t xml:space="preserve"> y filtrarlos según </w:t>
-      </w:r>
-      <w:r>
-        <w:rPr>
-          <w:rFonts w:ascii="Times New Roman" w:hAnsi="Times New Roman" w:cs="Times New Roman"/>
-          <w:sz w:val="24"/>
-          <w:szCs w:val="24"/>
-        </w:rPr>
-        <w:t>un campo específico.</w:t>
-      </w:r>
-    </w:p>
-    <w:p>
-      <w:pPr>
-        <w:pStyle w:val="Prrafodelista"/>
-        <w:numPr>
-          <w:ilvl w:val="0"/>
-          <w:numId w:val="1"/>
-        </w:numPr>
-        <w:rPr>
-          <w:rFonts w:ascii="Times New Roman" w:hAnsi="Times New Roman" w:cs="Times New Roman"/>
-          <w:b/>
-          <w:bCs/>
-          <w:sz w:val="24"/>
-          <w:szCs w:val="24"/>
-        </w:rPr>
-      </w:pPr>
-      <w:r>
-        <w:rPr>
-          <w:rFonts w:ascii="Times New Roman" w:hAnsi="Times New Roman" w:cs="Times New Roman"/>
-          <w:sz w:val="24"/>
-          <w:szCs w:val="24"/>
-        </w:rPr>
-        <w:t xml:space="preserve">El hospital necesita </w:t>
-      </w:r>
-      <w:r>
-        <w:rPr>
-          <w:rFonts w:ascii="Times New Roman" w:hAnsi="Times New Roman" w:cs="Times New Roman"/>
-          <w:sz w:val="24"/>
-          <w:szCs w:val="24"/>
-        </w:rPr>
-        <w:t xml:space="preserve">filtrar los registros de sus pacientes </w:t>
-      </w:r>
-      <w:r>
-        <w:rPr>
-          <w:rFonts w:ascii="Times New Roman" w:hAnsi="Times New Roman" w:cs="Times New Roman"/>
-          <w:sz w:val="24"/>
-          <w:szCs w:val="24"/>
-        </w:rPr>
-        <w:t xml:space="preserve">por cada uno de los campos </w:t>
-      </w:r>
-      <w:r>
-        <w:rPr>
-          <w:rFonts w:ascii="Times New Roman" w:hAnsi="Times New Roman" w:cs="Times New Roman"/>
-          <w:sz w:val="24"/>
-          <w:szCs w:val="24"/>
-        </w:rPr>
-        <w:t>que estos tienen.</w:t>
-      </w:r>
-    </w:p>
-    <w:p>
-      <w:pPr>
-        <w:pStyle w:val="Prrafodelista"/>
-        <w:numPr>
-          <w:ilvl w:val="0"/>
-          <w:numId w:val="1"/>
-        </w:numPr>
-        <w:rPr>
-          <w:rFonts w:ascii="Times New Roman" w:hAnsi="Times New Roman" w:cs="Times New Roman"/>
-          <w:b/>
-          <w:bCs/>
-          <w:sz w:val="24"/>
-          <w:szCs w:val="24"/>
-        </w:rPr>
-      </w:pPr>
-      <w:r>
-        <w:rPr>
-          <w:rFonts w:ascii="Times New Roman" w:hAnsi="Times New Roman" w:cs="Times New Roman"/>
-          <w:sz w:val="24"/>
-          <w:szCs w:val="24"/>
-        </w:rPr>
-        <w:t xml:space="preserve">El hospital necesita </w:t>
-      </w:r>
-      <w:r>
-        <w:rPr>
-          <w:rFonts w:ascii="Times New Roman" w:hAnsi="Times New Roman" w:cs="Times New Roman"/>
-          <w:sz w:val="24"/>
-          <w:szCs w:val="24"/>
-        </w:rPr>
-        <w:t>clasific</w:t>
-      </w:r>
-      <w:r>
-        <w:rPr>
-          <w:rFonts w:ascii="Times New Roman" w:hAnsi="Times New Roman" w:cs="Times New Roman"/>
-          <w:sz w:val="24"/>
-          <w:szCs w:val="24"/>
-        </w:rPr>
-        <w:t xml:space="preserve">ar </w:t>
-      </w:r>
-    </w:p>
     <w:p>
       <w:pPr>
         <w:rPr>
@@ -967,7 +775,25 @@
                 <w:sz w:val="24"/>
                 <w:szCs w:val="24"/>
               </w:rPr>
-              <w:t>barras, dispersión, torta, , .</w:t>
+              <w:t>barras, dispersión, torta</w:t>
+            </w:r>
+            <w:proofErr w:type="gramStart"/>
+            <w:r>
+              <w:rPr>
+                <w:rFonts w:ascii="Times New Roman" w:hAnsi="Times New Roman" w:cs="Times New Roman"/>
+                <w:sz w:val="24"/>
+                <w:szCs w:val="24"/>
+              </w:rPr>
+              <w:t>, ,</w:t>
+            </w:r>
+            <w:proofErr w:type="gramEnd"/>
+            <w:r>
+              <w:rPr>
+                <w:rFonts w:ascii="Times New Roman" w:hAnsi="Times New Roman" w:cs="Times New Roman"/>
+                <w:sz w:val="24"/>
+                <w:szCs w:val="24"/>
+              </w:rPr>
+              <w:t xml:space="preserve"> .</w:t>
             </w:r>
           </w:p>
         </w:tc>
@@ -1459,7 +1285,6 @@
                 <w:sz w:val="24"/>
                 <w:szCs w:val="24"/>
               </w:rPr>
-              <w:lastRenderedPageBreak/>
               <w:t xml:space="preserve">RF </w:t>
             </w:r>
             <w:r>
@@ -1732,6 +1557,7 @@
                 <w:sz w:val="24"/>
                 <w:szCs w:val="24"/>
               </w:rPr>
+              <w:lastRenderedPageBreak/>
               <w:t xml:space="preserve">RF </w:t>
             </w:r>
             <w:r>
@@ -1815,15 +1641,7 @@
                 <w:sz w:val="24"/>
                 <w:szCs w:val="24"/>
               </w:rPr>
-              <w:t xml:space="preserve">El programa permite </w:t>
-            </w:r>
-            <w:r>
-              <w:rPr>
-                <w:rFonts w:ascii="Times New Roman" w:hAnsi="Times New Roman" w:cs="Times New Roman"/>
-                <w:sz w:val="24"/>
-                <w:szCs w:val="24"/>
-              </w:rPr>
-              <w:t xml:space="preserve">guardar el registro de </w:t>
+              <w:t xml:space="preserve">El programa permite guardar el registro de </w:t>
             </w:r>
             <w:r>
               <w:rPr>
@@ -1943,15 +1761,7 @@
                 <w:sz w:val="24"/>
                 <w:szCs w:val="24"/>
               </w:rPr>
-              <w:t xml:space="preserve">Se </w:t>
-            </w:r>
-            <w:r>
-              <w:rPr>
-                <w:rFonts w:ascii="Times New Roman" w:hAnsi="Times New Roman" w:cs="Times New Roman"/>
-                <w:sz w:val="24"/>
-                <w:szCs w:val="24"/>
-              </w:rPr>
-              <w:t>guarda</w:t>
+              <w:t>Se guarda</w:t>
             </w:r>
             <w:r>
               <w:rPr>
@@ -1965,6 +1775,415 @@
         </w:tc>
       </w:tr>
     </w:tbl>
+    <w:p>
+      <w:pPr>
+        <w:rPr>
+          <w:rFonts w:ascii="Times New Roman" w:hAnsi="Times New Roman" w:cs="Times New Roman"/>
+          <w:b/>
+          <w:bCs/>
+          <w:sz w:val="24"/>
+          <w:szCs w:val="24"/>
+        </w:rPr>
+      </w:pPr>
+    </w:p>
+    <w:p>
+      <w:pPr>
+        <w:rPr>
+          <w:rFonts w:ascii="Times New Roman" w:hAnsi="Times New Roman" w:cs="Times New Roman"/>
+          <w:b/>
+          <w:bCs/>
+          <w:sz w:val="24"/>
+          <w:szCs w:val="24"/>
+        </w:rPr>
+      </w:pPr>
+    </w:p>
+    <w:p>
+      <w:pPr>
+        <w:rPr>
+          <w:rFonts w:ascii="Times New Roman" w:hAnsi="Times New Roman" w:cs="Times New Roman"/>
+          <w:b/>
+          <w:bCs/>
+          <w:sz w:val="24"/>
+          <w:szCs w:val="24"/>
+        </w:rPr>
+      </w:pPr>
+      <w:r>
+        <w:rPr>
+          <w:rFonts w:ascii="Times New Roman" w:hAnsi="Times New Roman" w:cs="Times New Roman"/>
+          <w:b/>
+          <w:bCs/>
+          <w:sz w:val="24"/>
+          <w:szCs w:val="24"/>
+        </w:rPr>
+        <w:t>Requerimientos no funcionales</w:t>
+      </w:r>
+    </w:p>
+    <w:tbl>
+      <w:tblPr>
+        <w:tblStyle w:val="Tablaconcuadrcula"/>
+        <w:tblW w:w="0" w:type="auto"/>
+        <w:tblLook w:val="04A0" w:firstRow="1" w:lastRow="0" w:firstColumn="1" w:lastColumn="0" w:noHBand="0" w:noVBand="1"/>
+      </w:tblPr>
+      <w:tblGrid>
+        <w:gridCol w:w="1413"/>
+        <w:gridCol w:w="7415"/>
+      </w:tblGrid>
+      <w:tr>
+        <w:tc>
+          <w:tcPr>
+            <w:tcW w:w="1413" w:type="dxa"/>
+            <w:shd w:val="clear" w:color="auto" w:fill="FBE4D5" w:themeFill="accent2" w:themeFillTint="33"/>
+          </w:tcPr>
+          <w:p>
+            <w:pPr>
+              <w:rPr>
+                <w:rFonts w:ascii="Times New Roman" w:hAnsi="Times New Roman" w:cs="Times New Roman"/>
+                <w:b/>
+                <w:bCs/>
+                <w:sz w:val="24"/>
+                <w:szCs w:val="24"/>
+              </w:rPr>
+            </w:pPr>
+            <w:r>
+              <w:rPr>
+                <w:rFonts w:ascii="Times New Roman" w:hAnsi="Times New Roman" w:cs="Times New Roman"/>
+                <w:b/>
+                <w:bCs/>
+                <w:sz w:val="24"/>
+                <w:szCs w:val="24"/>
+              </w:rPr>
+              <w:t>R</w:t>
+            </w:r>
+            <w:r>
+              <w:rPr>
+                <w:rFonts w:ascii="Times New Roman" w:hAnsi="Times New Roman" w:cs="Times New Roman"/>
+                <w:b/>
+                <w:bCs/>
+                <w:sz w:val="24"/>
+                <w:szCs w:val="24"/>
+              </w:rPr>
+              <w:t>N</w:t>
+            </w:r>
+            <w:r>
+              <w:rPr>
+                <w:rFonts w:ascii="Times New Roman" w:hAnsi="Times New Roman" w:cs="Times New Roman"/>
+                <w:b/>
+                <w:bCs/>
+                <w:sz w:val="24"/>
+                <w:szCs w:val="24"/>
+              </w:rPr>
+              <w:t>F 1</w:t>
+            </w:r>
+          </w:p>
+        </w:tc>
+        <w:tc>
+          <w:tcPr>
+            <w:tcW w:w="7415" w:type="dxa"/>
+            <w:shd w:val="clear" w:color="auto" w:fill="FBE4D5" w:themeFill="accent2" w:themeFillTint="33"/>
+          </w:tcPr>
+          <w:p>
+            <w:pPr>
+              <w:rPr>
+                <w:rFonts w:ascii="Times New Roman" w:hAnsi="Times New Roman" w:cs="Times New Roman"/>
+                <w:sz w:val="24"/>
+                <w:szCs w:val="24"/>
+              </w:rPr>
+            </w:pPr>
+            <w:r>
+              <w:rPr>
+                <w:rFonts w:ascii="Times New Roman" w:hAnsi="Times New Roman" w:cs="Times New Roman"/>
+                <w:sz w:val="24"/>
+                <w:szCs w:val="24"/>
+              </w:rPr>
+              <w:t>Usar técnicas de Machine Learning</w:t>
+            </w:r>
+          </w:p>
+        </w:tc>
+      </w:tr>
+      <w:tr>
+        <w:tc>
+          <w:tcPr>
+            <w:tcW w:w="1413" w:type="dxa"/>
+          </w:tcPr>
+          <w:p>
+            <w:pPr>
+              <w:rPr>
+                <w:rFonts w:ascii="Times New Roman" w:hAnsi="Times New Roman" w:cs="Times New Roman"/>
+                <w:b/>
+                <w:bCs/>
+                <w:sz w:val="24"/>
+                <w:szCs w:val="24"/>
+              </w:rPr>
+            </w:pPr>
+            <w:r>
+              <w:rPr>
+                <w:rFonts w:ascii="Times New Roman" w:hAnsi="Times New Roman" w:cs="Times New Roman"/>
+                <w:b/>
+                <w:bCs/>
+                <w:sz w:val="24"/>
+                <w:szCs w:val="24"/>
+              </w:rPr>
+              <w:t>Resumen</w:t>
+            </w:r>
+          </w:p>
+        </w:tc>
+        <w:tc>
+          <w:tcPr>
+            <w:tcW w:w="7415" w:type="dxa"/>
+          </w:tcPr>
+          <w:p>
+            <w:pPr>
+              <w:rPr>
+                <w:rFonts w:ascii="Times New Roman" w:hAnsi="Times New Roman" w:cs="Times New Roman"/>
+                <w:sz w:val="24"/>
+                <w:szCs w:val="24"/>
+              </w:rPr>
+            </w:pPr>
+            <w:r>
+              <w:rPr>
+                <w:rFonts w:ascii="Times New Roman" w:hAnsi="Times New Roman" w:cs="Times New Roman"/>
+                <w:sz w:val="24"/>
+                <w:szCs w:val="24"/>
+              </w:rPr>
+              <w:t xml:space="preserve">El programa debe hacer uso de técnicas de Machine Learning </w:t>
+            </w:r>
+            <w:r>
+              <w:rPr>
+                <w:rFonts w:ascii="Times New Roman" w:hAnsi="Times New Roman" w:cs="Times New Roman"/>
+                <w:sz w:val="24"/>
+                <w:szCs w:val="24"/>
+              </w:rPr>
+              <w:t xml:space="preserve">para la clasificación </w:t>
+            </w:r>
+            <w:proofErr w:type="spellStart"/>
+            <w:proofErr w:type="gramStart"/>
+            <w:r>
+              <w:rPr>
+                <w:rFonts w:ascii="Times New Roman" w:hAnsi="Times New Roman" w:cs="Times New Roman"/>
+                <w:sz w:val="24"/>
+                <w:szCs w:val="24"/>
+              </w:rPr>
+              <w:t>del</w:t>
+            </w:r>
+            <w:proofErr w:type="spellEnd"/>
+            <w:r>
+              <w:rPr>
+                <w:rFonts w:ascii="Times New Roman" w:hAnsi="Times New Roman" w:cs="Times New Roman"/>
+                <w:sz w:val="24"/>
+                <w:szCs w:val="24"/>
+              </w:rPr>
+              <w:t xml:space="preserve"> los pacientes</w:t>
+            </w:r>
+            <w:proofErr w:type="gramEnd"/>
+            <w:r>
+              <w:rPr>
+                <w:rFonts w:ascii="Times New Roman" w:hAnsi="Times New Roman" w:cs="Times New Roman"/>
+                <w:sz w:val="24"/>
+                <w:szCs w:val="24"/>
+              </w:rPr>
+              <w:t>.</w:t>
+            </w:r>
+          </w:p>
+        </w:tc>
+      </w:tr>
+    </w:tbl>
+    <w:p>
+      <w:pPr>
+        <w:rPr>
+          <w:rFonts w:ascii="Times New Roman" w:hAnsi="Times New Roman" w:cs="Times New Roman"/>
+          <w:b/>
+          <w:bCs/>
+          <w:sz w:val="24"/>
+          <w:szCs w:val="24"/>
+        </w:rPr>
+      </w:pPr>
+    </w:p>
+    <w:tbl>
+      <w:tblPr>
+        <w:tblStyle w:val="Tablaconcuadrcula"/>
+        <w:tblW w:w="0" w:type="auto"/>
+        <w:tblLook w:val="04A0" w:firstRow="1" w:lastRow="0" w:firstColumn="1" w:lastColumn="0" w:noHBand="0" w:noVBand="1"/>
+      </w:tblPr>
+      <w:tblGrid>
+        <w:gridCol w:w="1413"/>
+        <w:gridCol w:w="7415"/>
+      </w:tblGrid>
+      <w:tr>
+        <w:tc>
+          <w:tcPr>
+            <w:tcW w:w="1413" w:type="dxa"/>
+            <w:shd w:val="clear" w:color="auto" w:fill="FBE4D5" w:themeFill="accent2" w:themeFillTint="33"/>
+          </w:tcPr>
+          <w:p>
+            <w:pPr>
+              <w:rPr>
+                <w:rFonts w:ascii="Times New Roman" w:hAnsi="Times New Roman" w:cs="Times New Roman"/>
+                <w:b/>
+                <w:bCs/>
+                <w:sz w:val="24"/>
+                <w:szCs w:val="24"/>
+              </w:rPr>
+            </w:pPr>
+            <w:r>
+              <w:rPr>
+                <w:rFonts w:ascii="Times New Roman" w:hAnsi="Times New Roman" w:cs="Times New Roman"/>
+                <w:b/>
+                <w:bCs/>
+                <w:sz w:val="24"/>
+                <w:szCs w:val="24"/>
+              </w:rPr>
+              <w:t>R</w:t>
+            </w:r>
+            <w:r>
+              <w:rPr>
+                <w:rFonts w:ascii="Times New Roman" w:hAnsi="Times New Roman" w:cs="Times New Roman"/>
+                <w:b/>
+                <w:bCs/>
+                <w:sz w:val="24"/>
+                <w:szCs w:val="24"/>
+              </w:rPr>
+              <w:t>N</w:t>
+            </w:r>
+            <w:r>
+              <w:rPr>
+                <w:rFonts w:ascii="Times New Roman" w:hAnsi="Times New Roman" w:cs="Times New Roman"/>
+                <w:b/>
+                <w:bCs/>
+                <w:sz w:val="24"/>
+                <w:szCs w:val="24"/>
+              </w:rPr>
+              <w:t xml:space="preserve">F </w:t>
+            </w:r>
+            <w:r>
+              <w:rPr>
+                <w:rFonts w:ascii="Times New Roman" w:hAnsi="Times New Roman" w:cs="Times New Roman"/>
+                <w:b/>
+                <w:bCs/>
+                <w:sz w:val="24"/>
+                <w:szCs w:val="24"/>
+              </w:rPr>
+              <w:t>2</w:t>
+            </w:r>
+          </w:p>
+        </w:tc>
+        <w:tc>
+          <w:tcPr>
+            <w:tcW w:w="7415" w:type="dxa"/>
+            <w:shd w:val="clear" w:color="auto" w:fill="FBE4D5" w:themeFill="accent2" w:themeFillTint="33"/>
+          </w:tcPr>
+          <w:p>
+            <w:pPr>
+              <w:rPr>
+                <w:rFonts w:ascii="Times New Roman" w:hAnsi="Times New Roman" w:cs="Times New Roman"/>
+                <w:sz w:val="24"/>
+                <w:szCs w:val="24"/>
+              </w:rPr>
+            </w:pPr>
+            <w:r>
+              <w:rPr>
+                <w:rFonts w:ascii="Times New Roman" w:hAnsi="Times New Roman" w:cs="Times New Roman"/>
+                <w:sz w:val="24"/>
+                <w:szCs w:val="24"/>
+              </w:rPr>
+              <w:t xml:space="preserve">Usar </w:t>
+            </w:r>
+            <w:r>
+              <w:rPr>
+                <w:rFonts w:ascii="Times New Roman" w:hAnsi="Times New Roman" w:cs="Times New Roman"/>
+                <w:sz w:val="24"/>
+                <w:szCs w:val="24"/>
+              </w:rPr>
+              <w:t>dos implementaciones de árboles de decisión</w:t>
+            </w:r>
+          </w:p>
+        </w:tc>
+      </w:tr>
+      <w:tr>
+        <w:tc>
+          <w:tcPr>
+            <w:tcW w:w="1413" w:type="dxa"/>
+          </w:tcPr>
+          <w:p>
+            <w:pPr>
+              <w:rPr>
+                <w:rFonts w:ascii="Times New Roman" w:hAnsi="Times New Roman" w:cs="Times New Roman"/>
+                <w:b/>
+                <w:bCs/>
+                <w:sz w:val="24"/>
+                <w:szCs w:val="24"/>
+              </w:rPr>
+            </w:pPr>
+            <w:r>
+              <w:rPr>
+                <w:rFonts w:ascii="Times New Roman" w:hAnsi="Times New Roman" w:cs="Times New Roman"/>
+                <w:b/>
+                <w:bCs/>
+                <w:sz w:val="24"/>
+                <w:szCs w:val="24"/>
+              </w:rPr>
+              <w:t>Resumen</w:t>
+            </w:r>
+          </w:p>
+        </w:tc>
+        <w:tc>
+          <w:tcPr>
+            <w:tcW w:w="7415" w:type="dxa"/>
+          </w:tcPr>
+          <w:p>
+            <w:pPr>
+              <w:rPr>
+                <w:rFonts w:ascii="Times New Roman" w:hAnsi="Times New Roman" w:cs="Times New Roman"/>
+                <w:sz w:val="24"/>
+                <w:szCs w:val="24"/>
+              </w:rPr>
+            </w:pPr>
+            <w:r>
+              <w:rPr>
+                <w:rFonts w:ascii="Times New Roman" w:hAnsi="Times New Roman" w:cs="Times New Roman"/>
+                <w:sz w:val="24"/>
+                <w:szCs w:val="24"/>
+              </w:rPr>
+              <w:t xml:space="preserve">El programa debe hacer uso de </w:t>
+            </w:r>
+            <w:r>
+              <w:rPr>
+                <w:rFonts w:ascii="Times New Roman" w:hAnsi="Times New Roman" w:cs="Times New Roman"/>
+                <w:sz w:val="24"/>
+                <w:szCs w:val="24"/>
+              </w:rPr>
+              <w:t>dos implementaciones de árboles de decisión</w:t>
+            </w:r>
+            <w:r>
+              <w:rPr>
+                <w:rFonts w:ascii="Times New Roman" w:hAnsi="Times New Roman" w:cs="Times New Roman"/>
+                <w:sz w:val="24"/>
+                <w:szCs w:val="24"/>
+              </w:rPr>
+              <w:t xml:space="preserve">: una propia del equipo desarrollador y otra </w:t>
+            </w:r>
+            <w:r>
+              <w:rPr>
+                <w:rFonts w:ascii="Times New Roman" w:hAnsi="Times New Roman" w:cs="Times New Roman"/>
+                <w:sz w:val="24"/>
+                <w:szCs w:val="24"/>
+              </w:rPr>
+              <w:t>utilizando librerías ya definidas para esta técnica de machine learning.</w:t>
+            </w:r>
+          </w:p>
+        </w:tc>
+      </w:tr>
+    </w:tbl>
+    <w:p>
+      <w:pPr>
+        <w:rPr>
+          <w:rFonts w:ascii="Times New Roman" w:hAnsi="Times New Roman" w:cs="Times New Roman"/>
+          <w:b/>
+          <w:bCs/>
+          <w:sz w:val="24"/>
+          <w:szCs w:val="24"/>
+        </w:rPr>
+      </w:pPr>
+    </w:p>
     <w:p>
       <w:pPr>
         <w:rPr>

</xml_diff>

<commit_message>
Add the problem's needs
</commit_message>
<xml_diff>
--- a/HeartDiseaseInvestigation/Docs/Requerimientos funcionales.docx
+++ b/HeartDiseaseInvestigation/Docs/Requerimientos funcionales.docx
@@ -12,6 +12,152 @@
           <w:szCs w:val="24"/>
         </w:rPr>
       </w:pPr>
+      <w:r>
+        <w:rPr>
+          <w:rFonts w:ascii="Times New Roman" w:hAnsi="Times New Roman" w:cs="Times New Roman"/>
+          <w:b/>
+          <w:bCs/>
+          <w:sz w:val="24"/>
+          <w:szCs w:val="24"/>
+        </w:rPr>
+        <w:t>Necesidades:</w:t>
+      </w:r>
+    </w:p>
+    <w:p>
+      <w:pPr>
+        <w:pStyle w:val="Prrafodelista"/>
+        <w:numPr>
+          <w:ilvl w:val="0"/>
+          <w:numId w:val="2"/>
+        </w:numPr>
+        <w:rPr>
+          <w:rFonts w:ascii="Times New Roman" w:hAnsi="Times New Roman" w:cs="Times New Roman"/>
+          <w:b/>
+          <w:bCs/>
+          <w:sz w:val="24"/>
+          <w:szCs w:val="24"/>
+        </w:rPr>
+      </w:pPr>
+      <w:r>
+        <w:rPr>
+          <w:rFonts w:ascii="Times New Roman" w:hAnsi="Times New Roman" w:cs="Times New Roman"/>
+          <w:sz w:val="24"/>
+          <w:szCs w:val="24"/>
+        </w:rPr>
+        <w:t>El hospital necesita que la información de los pacientes sea mostrada en pantalla.</w:t>
+      </w:r>
+    </w:p>
+    <w:p>
+      <w:pPr>
+        <w:pStyle w:val="Prrafodelista"/>
+        <w:numPr>
+          <w:ilvl w:val="0"/>
+          <w:numId w:val="2"/>
+        </w:numPr>
+        <w:rPr>
+          <w:rFonts w:ascii="Times New Roman" w:hAnsi="Times New Roman" w:cs="Times New Roman"/>
+          <w:b/>
+          <w:bCs/>
+          <w:sz w:val="24"/>
+          <w:szCs w:val="24"/>
+        </w:rPr>
+      </w:pPr>
+      <w:r>
+        <w:rPr>
+          <w:rFonts w:ascii="Times New Roman" w:hAnsi="Times New Roman" w:cs="Times New Roman"/>
+          <w:sz w:val="24"/>
+          <w:szCs w:val="24"/>
+        </w:rPr>
+        <w:t>El hospital necesita que sea posible filtrar dicha información por los diferentes campos que la componen</w:t>
+      </w:r>
+    </w:p>
+    <w:p>
+      <w:pPr>
+        <w:pStyle w:val="Prrafodelista"/>
+        <w:numPr>
+          <w:ilvl w:val="0"/>
+          <w:numId w:val="2"/>
+        </w:numPr>
+        <w:rPr>
+          <w:rFonts w:ascii="Times New Roman" w:hAnsi="Times New Roman" w:cs="Times New Roman"/>
+          <w:b/>
+          <w:bCs/>
+          <w:sz w:val="24"/>
+          <w:szCs w:val="24"/>
+        </w:rPr>
+      </w:pPr>
+      <w:r>
+        <w:rPr>
+          <w:rFonts w:ascii="Times New Roman" w:hAnsi="Times New Roman" w:cs="Times New Roman"/>
+          <w:sz w:val="24"/>
+          <w:szCs w:val="24"/>
+        </w:rPr>
+        <w:t xml:space="preserve">El hospital necesita </w:t>
+      </w:r>
+      <w:r>
+        <w:rPr>
+          <w:rFonts w:ascii="Times New Roman" w:hAnsi="Times New Roman" w:cs="Times New Roman"/>
+          <w:sz w:val="24"/>
+          <w:szCs w:val="24"/>
+        </w:rPr>
+        <w:t>mostrar gráficos a partir de la información de los pacientes</w:t>
+      </w:r>
+    </w:p>
+    <w:p>
+      <w:pPr>
+        <w:pStyle w:val="Prrafodelista"/>
+        <w:numPr>
+          <w:ilvl w:val="0"/>
+          <w:numId w:val="2"/>
+        </w:numPr>
+        <w:rPr>
+          <w:rFonts w:ascii="Times New Roman" w:hAnsi="Times New Roman" w:cs="Times New Roman"/>
+          <w:b/>
+          <w:bCs/>
+          <w:sz w:val="24"/>
+          <w:szCs w:val="24"/>
+        </w:rPr>
+      </w:pPr>
+      <w:r>
+        <w:rPr>
+          <w:rFonts w:ascii="Times New Roman" w:hAnsi="Times New Roman" w:cs="Times New Roman"/>
+          <w:sz w:val="24"/>
+          <w:szCs w:val="24"/>
+        </w:rPr>
+        <w:t xml:space="preserve">El hospital necesita clasificar a los </w:t>
+      </w:r>
+      <w:r>
+        <w:rPr>
+          <w:rFonts w:ascii="Times New Roman" w:hAnsi="Times New Roman" w:cs="Times New Roman"/>
+          <w:sz w:val="24"/>
+          <w:szCs w:val="24"/>
+        </w:rPr>
+        <w:t>nuevos pacientes entre los que tiene problemas de corazón y los que no.</w:t>
+      </w:r>
+    </w:p>
+    <w:p>
+      <w:pPr>
+        <w:pStyle w:val="Prrafodelista"/>
+        <w:numPr>
+          <w:ilvl w:val="0"/>
+          <w:numId w:val="2"/>
+        </w:numPr>
+        <w:rPr>
+          <w:rFonts w:ascii="Times New Roman" w:hAnsi="Times New Roman" w:cs="Times New Roman"/>
+          <w:b/>
+          <w:bCs/>
+          <w:sz w:val="24"/>
+          <w:szCs w:val="24"/>
+        </w:rPr>
+      </w:pPr>
+      <w:r>
+        <w:rPr>
+          <w:rFonts w:ascii="Times New Roman" w:hAnsi="Times New Roman" w:cs="Times New Roman"/>
+          <w:sz w:val="24"/>
+          <w:szCs w:val="24"/>
+        </w:rPr>
+        <w:t>El hospital necesita almacenar la información de los nuevos pacientes y su clasificación.</w:t>
+      </w:r>
     </w:p>
     <w:p>
       <w:pPr>
@@ -775,25 +921,7 @@
                 <w:sz w:val="24"/>
                 <w:szCs w:val="24"/>
               </w:rPr>
-              <w:t>barras, dispersión, torta</w:t>
-            </w:r>
-            <w:proofErr w:type="gramStart"/>
-            <w:r>
-              <w:rPr>
-                <w:rFonts w:ascii="Times New Roman" w:hAnsi="Times New Roman" w:cs="Times New Roman"/>
-                <w:sz w:val="24"/>
-                <w:szCs w:val="24"/>
-              </w:rPr>
-              <w:t>, ,</w:t>
-            </w:r>
-            <w:proofErr w:type="gramEnd"/>
-            <w:r>
-              <w:rPr>
-                <w:rFonts w:ascii="Times New Roman" w:hAnsi="Times New Roman" w:cs="Times New Roman"/>
-                <w:sz w:val="24"/>
-                <w:szCs w:val="24"/>
-              </w:rPr>
-              <w:t xml:space="preserve"> .</w:t>
+              <w:t>barras, dispersión, torta, , .</w:t>
             </w:r>
           </w:p>
         </w:tc>
@@ -1285,6 +1413,7 @@
                 <w:sz w:val="24"/>
                 <w:szCs w:val="24"/>
               </w:rPr>
+              <w:lastRenderedPageBreak/>
               <w:t xml:space="preserve">RF </w:t>
             </w:r>
             <w:r>
@@ -1557,7 +1686,6 @@
                 <w:sz w:val="24"/>
                 <w:szCs w:val="24"/>
               </w:rPr>
-              <w:lastRenderedPageBreak/>
               <w:t xml:space="preserve">RF </w:t>
             </w:r>
             <w:r>
@@ -1956,7 +2084,6 @@
               <w:t xml:space="preserve">para la clasificación </w:t>
             </w:r>
             <w:proofErr w:type="spellStart"/>
-            <w:proofErr w:type="gramStart"/>
             <w:r>
               <w:rPr>
                 <w:rFonts w:ascii="Times New Roman" w:hAnsi="Times New Roman" w:cs="Times New Roman"/>
@@ -1974,7 +2101,6 @@
               </w:rPr>
               <w:t xml:space="preserve"> los pacientes</w:t>
             </w:r>
-            <w:proofErr w:type="gramEnd"/>
             <w:r>
               <w:rPr>
                 <w:rFonts w:ascii="Times New Roman" w:hAnsi="Times New Roman" w:cs="Times New Roman"/>
@@ -2208,6 +2334,118 @@
 <file path=word/numbering.xml><?xml version="1.0" encoding="utf-8"?>
 <w:numbering xmlns:wpc="http://schemas.microsoft.com/office/word/2010/wordprocessingCanvas" xmlns:cx="http://schemas.microsoft.com/office/drawing/2014/chartex" xmlns:cx1="http://schemas.microsoft.com/office/drawing/2015/9/8/chartex" xmlns:cx2="http://schemas.microsoft.com/office/drawing/2015/10/21/chartex" xmlns:cx3="http://schemas.microsoft.com/office/drawing/2016/5/9/chartex" xmlns:cx4="http://schemas.microsoft.com/office/drawing/2016/5/10/chartex" xmlns:cx5="http://schemas.microsoft.com/office/drawing/2016/5/11/chartex" xmlns:cx6="http://schemas.microsoft.com/office/drawing/2016/5/12/chartex" xmlns:cx7="http://schemas.microsoft.com/office/drawing/2016/5/13/chartex" xmlns:cx8="http://schemas.microsoft.com/office/drawing/2016/5/14/chartex" xmlns:mc="http://schemas.openxmlformats.org/markup-compatibility/2006" xmlns:aink="http://schemas.microsoft.com/office/drawing/2016/ink" xmlns:am3d="http://schemas.microsoft.com/office/drawing/2017/model3d" xmlns:o="urn:schemas-microsoft-com:office:office" xmlns:r="http://schemas.openxmlformats.org/officeDocument/2006/relationships" xmlns:m="http://schemas.openxmlformats.org/officeDocument/2006/math" xmlns:v="urn:schemas-microsoft-com:vml" xmlns:wp14="http://schemas.microsoft.com/office/word/2010/wordprocessingDrawing" xmlns:wp="http://schemas.openxmlformats.org/drawingml/2006/wordprocessingDrawing" xmlns:w10="urn:schemas-microsoft-com:office:word" xmlns:w="http://schemas.openxmlformats.org/wordprocessingml/2006/main" xmlns:w14="http://schemas.microsoft.com/office/word/2010/wordml" xmlns:w15="http://schemas.microsoft.com/office/word/2012/wordml" xmlns:w16cex="http://schemas.microsoft.com/office/word/2018/wordml/cex" xmlns:w16cid="http://schemas.microsoft.com/office/word/2016/wordml/cid" xmlns:w16="http://schemas.microsoft.com/office/word/2018/wordml" xmlns:w16se="http://schemas.microsoft.com/office/word/2015/wordml/symex" xmlns:wpg="http://schemas.microsoft.com/office/word/2010/wordprocessingGroup" xmlns:wpi="http://schemas.microsoft.com/office/word/2010/wordprocessingInk" xmlns:wne="http://schemas.microsoft.com/office/word/2006/wordml" xmlns:wps="http://schemas.microsoft.com/office/word/2010/wordprocessingShape" mc:Ignorable="w14 w15 w16se w16cid w16 w16cex wp14">
   <w:abstractNum w:abstractNumId="0" w15:restartNumberingAfterBreak="0">
+    <w:nsid w:val="388A52A2"/>
+    <w:multiLevelType w:val="hybridMultilevel"/>
+    <w:tmpl w:val="26E8FC54"/>
+    <w:lvl w:ilvl="0" w:tplc="D2548448">
+      <w:numFmt w:val="bullet"/>
+      <w:lvlText w:val="-"/>
+      <w:lvlJc w:val="left"/>
+      <w:pPr>
+        <w:ind w:left="720" w:hanging="360"/>
+      </w:pPr>
+      <w:rPr>
+        <w:rFonts w:ascii="Times New Roman" w:eastAsiaTheme="minorHAnsi" w:hAnsi="Times New Roman" w:cs="Times New Roman" w:hint="default"/>
+      </w:rPr>
+    </w:lvl>
+    <w:lvl w:ilvl="1" w:tplc="240A0003" w:tentative="1">
+      <w:start w:val="1"/>
+      <w:numFmt w:val="bullet"/>
+      <w:lvlText w:val="o"/>
+      <w:lvlJc w:val="left"/>
+      <w:pPr>
+        <w:ind w:left="1440" w:hanging="360"/>
+      </w:pPr>
+      <w:rPr>
+        <w:rFonts w:ascii="Courier New" w:hAnsi="Courier New" w:cs="Courier New" w:hint="default"/>
+      </w:rPr>
+    </w:lvl>
+    <w:lvl w:ilvl="2" w:tplc="240A0005" w:tentative="1">
+      <w:start w:val="1"/>
+      <w:numFmt w:val="bullet"/>
+      <w:lvlText w:val=""/>
+      <w:lvlJc w:val="left"/>
+      <w:pPr>
+        <w:ind w:left="2160" w:hanging="360"/>
+      </w:pPr>
+      <w:rPr>
+        <w:rFonts w:ascii="Wingdings" w:hAnsi="Wingdings" w:hint="default"/>
+      </w:rPr>
+    </w:lvl>
+    <w:lvl w:ilvl="3" w:tplc="240A0001" w:tentative="1">
+      <w:start w:val="1"/>
+      <w:numFmt w:val="bullet"/>
+      <w:lvlText w:val=""/>
+      <w:lvlJc w:val="left"/>
+      <w:pPr>
+        <w:ind w:left="2880" w:hanging="360"/>
+      </w:pPr>
+      <w:rPr>
+        <w:rFonts w:ascii="Symbol" w:hAnsi="Symbol" w:hint="default"/>
+      </w:rPr>
+    </w:lvl>
+    <w:lvl w:ilvl="4" w:tplc="240A0003" w:tentative="1">
+      <w:start w:val="1"/>
+      <w:numFmt w:val="bullet"/>
+      <w:lvlText w:val="o"/>
+      <w:lvlJc w:val="left"/>
+      <w:pPr>
+        <w:ind w:left="3600" w:hanging="360"/>
+      </w:pPr>
+      <w:rPr>
+        <w:rFonts w:ascii="Courier New" w:hAnsi="Courier New" w:cs="Courier New" w:hint="default"/>
+      </w:rPr>
+    </w:lvl>
+    <w:lvl w:ilvl="5" w:tplc="240A0005" w:tentative="1">
+      <w:start w:val="1"/>
+      <w:numFmt w:val="bullet"/>
+      <w:lvlText w:val=""/>
+      <w:lvlJc w:val="left"/>
+      <w:pPr>
+        <w:ind w:left="4320" w:hanging="360"/>
+      </w:pPr>
+      <w:rPr>
+        <w:rFonts w:ascii="Wingdings" w:hAnsi="Wingdings" w:hint="default"/>
+      </w:rPr>
+    </w:lvl>
+    <w:lvl w:ilvl="6" w:tplc="240A0001" w:tentative="1">
+      <w:start w:val="1"/>
+      <w:numFmt w:val="bullet"/>
+      <w:lvlText w:val=""/>
+      <w:lvlJc w:val="left"/>
+      <w:pPr>
+        <w:ind w:left="5040" w:hanging="360"/>
+      </w:pPr>
+      <w:rPr>
+        <w:rFonts w:ascii="Symbol" w:hAnsi="Symbol" w:hint="default"/>
+      </w:rPr>
+    </w:lvl>
+    <w:lvl w:ilvl="7" w:tplc="240A0003" w:tentative="1">
+      <w:start w:val="1"/>
+      <w:numFmt w:val="bullet"/>
+      <w:lvlText w:val="o"/>
+      <w:lvlJc w:val="left"/>
+      <w:pPr>
+        <w:ind w:left="5760" w:hanging="360"/>
+      </w:pPr>
+      <w:rPr>
+        <w:rFonts w:ascii="Courier New" w:hAnsi="Courier New" w:cs="Courier New" w:hint="default"/>
+      </w:rPr>
+    </w:lvl>
+    <w:lvl w:ilvl="8" w:tplc="240A0005" w:tentative="1">
+      <w:start w:val="1"/>
+      <w:numFmt w:val="bullet"/>
+      <w:lvlText w:val=""/>
+      <w:lvlJc w:val="left"/>
+      <w:pPr>
+        <w:ind w:left="6480" w:hanging="360"/>
+      </w:pPr>
+      <w:rPr>
+        <w:rFonts w:ascii="Wingdings" w:hAnsi="Wingdings" w:hint="default"/>
+      </w:rPr>
+    </w:lvl>
+  </w:abstractNum>
+  <w:abstractNum w:abstractNumId="1" w15:restartNumberingAfterBreak="0">
     <w:nsid w:val="67E2059A"/>
     <w:multiLevelType w:val="hybridMultilevel"/>
     <w:tmpl w:val="AC2809C0"/>
@@ -2320,6 +2558,9 @@
     </w:lvl>
   </w:abstractNum>
   <w:num w:numId="1">
+    <w:abstractNumId w:val="1"/>
+  </w:num>
+  <w:num w:numId="2">
     <w:abstractNumId w:val="0"/>
   </w:num>
 </w:numbering>

</xml_diff>